<commit_message>
usecase doc draft done, fixing typos and pending references left
</commit_message>
<xml_diff>
--- a/usecases/usecases-panos.docx
+++ b/usecases/usecases-panos.docx
@@ -1061,12 +1061,96 @@
     <w:p>
       <w:pPr>
         <w:numPr>
+          <w:ilvl w:val="1"/>
+          <w:numId w:val="1024"/>
+        </w:numPr>
+        <w:pStyle w:val="Compact"/>
+      </w:pPr>
+      <w:r>
+        <w:t xml:space="preserve">Έχει φτάσει στο όριο αριθμού συλλογών για το λογαριασμό του</w:t>
+      </w:r>
+    </w:p>
+    <w:p>
+      <w:pPr>
+        <w:numPr>
+          <w:ilvl w:val="1"/>
+          <w:numId w:val="1024"/>
+        </w:numPr>
+        <w:pStyle w:val="Compact"/>
+      </w:pPr>
+      <w:r>
+        <w:t xml:space="preserve">Το σύστημα ελέγχει αν είναι μέλος της επί πληρωμής συνδρομής</w:t>
+      </w:r>
+    </w:p>
+    <w:p>
+      <w:pPr>
+        <w:numPr>
+          <w:ilvl w:val="2"/>
+          <w:numId w:val="1025"/>
+        </w:numPr>
+        <w:pStyle w:val="Compact"/>
+      </w:pPr>
+      <w:r>
+        <w:t xml:space="preserve">Εφόσων είναι η δημιουργία συνεχίζεται</w:t>
+      </w:r>
+    </w:p>
+    <w:p>
+      <w:pPr>
+        <w:numPr>
+          <w:ilvl w:val="1"/>
+          <w:numId w:val="1024"/>
+        </w:numPr>
+        <w:pStyle w:val="Compact"/>
+      </w:pPr>
+      <w:r>
+        <w:t xml:space="preserve">Διαπιστώνει ότι δεν είναι, ακυρώνει τη δημιουργία και τον παροτρίνει να γίνει μέλος</w:t>
+      </w:r>
+    </w:p>
+    <w:p>
+      <w:pPr>
+        <w:numPr>
           <w:ilvl w:val="0"/>
           <w:numId w:val="1023"/>
         </w:numPr>
       </w:pPr>
       <w:r>
-        <w:t xml:space="preserve">Του εμφανίζονται τα διαθέσιμα φόντα στο λογαριασμό του.</w:t>
+        <w:t xml:space="preserve">Του εμφανίζονται τα διαθέσιμα φόντα από άλλες συλλογές, καθώς και από αρχεία εικόνων αποθηκευμένα σε προκαθορισμένο φάκελο</w:t>
+      </w:r>
+    </w:p>
+    <w:p>
+      <w:pPr>
+        <w:numPr>
+          <w:ilvl w:val="1"/>
+          <w:numId w:val="1026"/>
+        </w:numPr>
+        <w:pStyle w:val="Compact"/>
+      </w:pPr>
+      <w:r>
+        <w:t xml:space="preserve">Μπορεί να επιλέξει να αλλάξει τον φάκελο όπου ψάχνει το σύστημα για τοπικά αποθηκευμένα φόντα</w:t>
+      </w:r>
+    </w:p>
+    <w:p>
+      <w:pPr>
+        <w:numPr>
+          <w:ilvl w:val="1"/>
+          <w:numId w:val="1026"/>
+        </w:numPr>
+        <w:pStyle w:val="Compact"/>
+      </w:pPr>
+      <w:r>
+        <w:t xml:space="preserve">Του παρουσιάζεται το filesystem του για να επιλέξει</w:t>
+      </w:r>
+    </w:p>
+    <w:p>
+      <w:pPr>
+        <w:numPr>
+          <w:ilvl w:val="1"/>
+          <w:numId w:val="1026"/>
+        </w:numPr>
+        <w:pStyle w:val="Compact"/>
+      </w:pPr>
+      <w:r>
+        <w:t xml:space="preserve">Τα φόντα που παρουσιάζονται ενημερώνονται με αυτά από το νέο φάκελο και η τοποθεσία του φακέλου γίνεται το νέο default</w:t>
       </w:r>
     </w:p>
     <w:p>
@@ -1083,12 +1167,114 @@
     <w:p>
       <w:pPr>
         <w:numPr>
+          <w:ilvl w:val="1"/>
+          <w:numId w:val="1027"/>
+        </w:numPr>
+        <w:pStyle w:val="Compact"/>
+      </w:pPr>
+      <w:r>
+        <w:t xml:space="preserve">Προσθέτει φόντο αφότου έχει φτάσει το μέγιστο αριθμό φόντων σε συλλογή</w:t>
+      </w:r>
+    </w:p>
+    <w:p>
+      <w:pPr>
+        <w:numPr>
+          <w:ilvl w:val="1"/>
+          <w:numId w:val="1027"/>
+        </w:numPr>
+        <w:pStyle w:val="Compact"/>
+      </w:pPr>
+      <w:r>
+        <w:t xml:space="preserve">Το νέο φόντο αντικαθηστά το πιο πρόσφατα προσθεμένο</w:t>
+      </w:r>
+    </w:p>
+    <w:p>
+      <w:pPr>
+        <w:numPr>
           <w:ilvl w:val="0"/>
           <w:numId w:val="1023"/>
         </w:numPr>
       </w:pPr>
       <w:r>
-        <w:t xml:space="preserve">Επιλέγει κάποια από αυτά και τα αφαιρεί από την υπό επεξεργασία συλλογή, ώστε παύουν να εμφανίζονται.</w:t>
+        <w:t xml:space="preserve">Επιλέγει ορισμένα φόντα και τα αφαιρεί από τη συλλογή, οπότε παύουν να εμφανίζονται</w:t>
+      </w:r>
+    </w:p>
+    <w:p>
+      <w:pPr>
+        <w:numPr>
+          <w:ilvl w:val="1"/>
+          <w:numId w:val="1028"/>
+        </w:numPr>
+        <w:pStyle w:val="Compact"/>
+      </w:pPr>
+      <w:r>
+        <w:t xml:space="preserve">Αναιρεί την αφαίρεση,</w:t>
+      </w:r>
+    </w:p>
+    <w:p>
+      <w:pPr>
+        <w:numPr>
+          <w:ilvl w:val="1"/>
+          <w:numId w:val="1028"/>
+        </w:numPr>
+        <w:pStyle w:val="Compact"/>
+      </w:pPr>
+      <w:r>
+        <w:t xml:space="preserve">Το τελευταία αφαιρεμένο φόντο επιστρέφει στη συλλογή</w:t>
+      </w:r>
+    </w:p>
+    <w:p>
+      <w:pPr>
+        <w:numPr>
+          <w:ilvl w:val="2"/>
+          <w:numId w:val="1029"/>
+        </w:numPr>
+        <w:pStyle w:val="Compact"/>
+      </w:pPr>
+      <w:r>
+        <w:t xml:space="preserve">Η επιστροφή του φόντου αυξάνει τον αριθμό φόντων στη συλλογή πέρα του ορίου</w:t>
+      </w:r>
+    </w:p>
+    <w:p>
+      <w:pPr>
+        <w:numPr>
+          <w:ilvl w:val="2"/>
+          <w:numId w:val="1029"/>
+        </w:numPr>
+        <w:pStyle w:val="Compact"/>
+      </w:pPr>
+      <w:r>
+        <w:t xml:space="preserve">Το φόντο αντικαθηστά το πιο πρόσφατα προσθεμένο</w:t>
+      </w:r>
+    </w:p>
+    <w:p>
+      <w:pPr>
+        <w:numPr>
+          <w:ilvl w:val="1"/>
+          <w:numId w:val="1030"/>
+        </w:numPr>
+        <w:pStyle w:val="Compact"/>
+      </w:pPr>
+      <w:r>
+        <w:t xml:space="preserve">Αναιρεί την αφαίρεση αλλά το αρχείο του αφαιρεμένου φόντου δεν εντοπίζεται</w:t>
+      </w:r>
+      <w:r>
+        <w:t xml:space="preserve"> </w:t>
+      </w:r>
+      <w:r>
+        <w:t xml:space="preserve">από το σύστημα</w:t>
+      </w:r>
+    </w:p>
+    <w:p>
+      <w:pPr>
+        <w:numPr>
+          <w:ilvl w:val="1"/>
+          <w:numId w:val="1030"/>
+        </w:numPr>
+        <w:pStyle w:val="Compact"/>
+      </w:pPr>
+      <w:r>
+        <w:t xml:space="preserve">Μύνημα ειδοποιεί τον χρήστη για το ζήτημα</w:t>
       </w:r>
     </w:p>
     <w:p>
@@ -1099,7 +1285,7 @@
         </w:numPr>
       </w:pPr>
       <w:r>
-        <w:t xml:space="preserve">Προσθέτει φίλτρο απεικόνισης στη συλλογή (π.χ. Μείωση μπλε φωτός, αντίθεση, φωτεινότητα)</w:t>
+        <w:t xml:space="preserve">Προαιρετικά προσθέτει φίλτρο απεικόνισης στη συλλογή (π.χ. Μείωση μπλε φωτός, αντίθεση, φωτεινότητα)</w:t>
       </w:r>
     </w:p>
     <w:p>
@@ -1127,23 +1313,118 @@
     <w:p>
       <w:pPr>
         <w:numPr>
+          <w:ilvl w:val="1"/>
+          <w:numId w:val="1031"/>
+        </w:numPr>
+        <w:pStyle w:val="Compact"/>
+      </w:pPr>
+      <w:r>
+        <w:t xml:space="preserve">Δεν εισαγάγει όνομα</w:t>
+      </w:r>
+    </w:p>
+    <w:p>
+      <w:pPr>
+        <w:numPr>
+          <w:ilvl w:val="1"/>
+          <w:numId w:val="1031"/>
+        </w:numPr>
+        <w:pStyle w:val="Compact"/>
+      </w:pPr>
+      <w:r>
+        <w:t xml:space="preserve">Στη θέση του βρισκεται ένα default όνομα με τον αριθμό της συλλογής</w:t>
+      </w:r>
+    </w:p>
+    <w:p>
+      <w:pPr>
+        <w:numPr>
           <w:ilvl w:val="0"/>
           <w:numId w:val="1023"/>
         </w:numPr>
       </w:pPr>
       <w:r>
+        <w:t xml:space="preserve">Επιβεβαιώνει την καινούρια συλλογή και επιστρέφει στον κατάλογο συλλογών στον οποίον εμφανίζεται και αυτή.</w:t>
+      </w:r>
+    </w:p>
+    <w:p>
+      <w:pPr>
+        <w:numPr>
+          <w:ilvl w:val="1"/>
+          <w:numId w:val="1032"/>
+        </w:numPr>
+        <w:pStyle w:val="Compact"/>
+      </w:pPr>
+      <w:r>
+        <w:t xml:space="preserve">Δεν υπάρχει κανένα φόντο στη συλλογή</w:t>
+      </w:r>
+    </w:p>
+    <w:p>
+      <w:pPr>
+        <w:numPr>
+          <w:ilvl w:val="1"/>
+          <w:numId w:val="1032"/>
+        </w:numPr>
+        <w:pStyle w:val="Compact"/>
+      </w:pPr>
+      <w:r>
+        <w:t xml:space="preserve">Η επιβεβαίωση για τη προσθήκη της ακυρώνεται</w:t>
+      </w:r>
+    </w:p>
+    <w:p>
+      <w:pPr>
+        <w:numPr>
+          <w:ilvl w:val="1"/>
+          <w:numId w:val="1032"/>
+        </w:numPr>
+        <w:pStyle w:val="Compact"/>
+      </w:pPr>
+      <w:r>
+        <w:t xml:space="preserve">Μύνημα ενημερόνει το χρήστη</w:t>
+      </w:r>
+    </w:p>
+    <w:p>
+      <w:pPr>
+        <w:numPr>
+          <w:ilvl w:val="1"/>
+          <w:numId w:val="1032"/>
+        </w:numPr>
+        <w:pStyle w:val="Compact"/>
+      </w:pPr>
+      <w:r>
+        <w:t xml:space="preserve">Επιστροφή στο βήμα 2</w:t>
+      </w:r>
+    </w:p>
+    <w:p>
+      <w:pPr>
+        <w:numPr>
+          <w:ilvl w:val="0"/>
+          <w:numId w:val="1023"/>
+        </w:numPr>
+      </w:pPr>
+      <w:r>
         <w:t xml:space="preserve">Θέτει την συλλογή ως δημόσια.</w:t>
       </w:r>
     </w:p>
     <w:p>
       <w:pPr>
         <w:numPr>
+          <w:ilvl w:val="1"/>
+          <w:numId w:val="1033"/>
+        </w:numPr>
+        <w:pStyle w:val="Compact"/>
+      </w:pPr>
+      <w:r>
+        <w:t xml:space="preserve">Εναλακτικά την θέτει ως ιδιωτική και τα παρακάτω δεν γίνονται</w:t>
+      </w:r>
+    </w:p>
+    <w:p>
+      <w:pPr>
+        <w:numPr>
           <w:ilvl w:val="0"/>
           <w:numId w:val="1023"/>
         </w:numPr>
       </w:pPr>
       <w:r>
-        <w:t xml:space="preserve">Επιβεβαιώνει την καινούρια συλλογή και επιστρέφει στον κατάλογο συλλογών στον οποίον εμφανίζεται και αυτή.</w:t>
+        <w:t xml:space="preserve">Η συλλογή θα παρουσιάζεται ως αποτέλεσμα σε αναζητήσεις και αποκτά χώρο για αντιδράσεις</w:t>
       </w:r>
     </w:p>
     <w:bookmarkEnd w:id="23"/>
@@ -1158,9 +1439,17 @@
     </w:p>
     <w:p>
       <w:pPr>
-        <w:numPr>
-          <w:ilvl w:val="0"/>
-          <w:numId w:val="1024"/>
+        <w:pStyle w:val="FirstParagraph"/>
+      </w:pPr>
+      <w:r>
+        <w:t xml:space="preserve">Requirement: Ο χρήστης να έχει τουλάχιστον μια συλλογή στο λογαριασμό του</w:t>
+      </w:r>
+    </w:p>
+    <w:p>
+      <w:pPr>
+        <w:numPr>
+          <w:ilvl w:val="0"/>
+          <w:numId w:val="1034"/>
         </w:numPr>
       </w:pPr>
       <w:r>
@@ -1170,8 +1459,32 @@
     <w:p>
       <w:pPr>
         <w:numPr>
-          <w:ilvl w:val="0"/>
-          <w:numId w:val="1024"/>
+          <w:ilvl w:val="1"/>
+          <w:numId w:val="1035"/>
+        </w:numPr>
+        <w:pStyle w:val="Compact"/>
+      </w:pPr>
+      <w:r>
+        <w:t xml:space="preserve">Έχει φτάσει στο όριο συλλογών του λογαριασμού του και δεν είναι μέλος της επί πληρωμής συνδρομής</w:t>
+      </w:r>
+    </w:p>
+    <w:p>
+      <w:pPr>
+        <w:numPr>
+          <w:ilvl w:val="1"/>
+          <w:numId w:val="1035"/>
+        </w:numPr>
+        <w:pStyle w:val="Compact"/>
+      </w:pPr>
+      <w:r>
+        <w:t xml:space="preserve">Η διαδικασία εύρεσης δεν αρχίζει και ο χρήστης παρακινίται να γίνει μέλος</w:t>
+      </w:r>
+    </w:p>
+    <w:p>
+      <w:pPr>
+        <w:numPr>
+          <w:ilvl w:val="0"/>
+          <w:numId w:val="1034"/>
         </w:numPr>
       </w:pPr>
       <w:r>
@@ -1182,7 +1495,7 @@
       <w:pPr>
         <w:numPr>
           <w:ilvl w:val="0"/>
-          <w:numId w:val="1024"/>
+          <w:numId w:val="1034"/>
         </w:numPr>
       </w:pPr>
       <w:r>
@@ -1193,7 +1506,7 @@
       <w:pPr>
         <w:numPr>
           <w:ilvl w:val="0"/>
-          <w:numId w:val="1024"/>
+          <w:numId w:val="1034"/>
         </w:numPr>
       </w:pPr>
       <w:r>
@@ -1204,29 +1517,99 @@
       <w:pPr>
         <w:numPr>
           <w:ilvl w:val="0"/>
-          <w:numId w:val="1024"/>
-        </w:numPr>
-      </w:pPr>
-      <w:r>
-        <w:t xml:space="preserve">Το σύστημα προσαρμόζει τις προτάσεις που εμφανίζονται.</w:t>
-      </w:r>
-    </w:p>
-    <w:p>
-      <w:pPr>
-        <w:numPr>
-          <w:ilvl w:val="0"/>
-          <w:numId w:val="1024"/>
-        </w:numPr>
-      </w:pPr>
-      <w:r>
-        <w:t xml:space="preserve">Ο χρήστης επιλέγει κάποια συλλογή και τις προσθέτει στις δικές του.</w:t>
-      </w:r>
-    </w:p>
-    <w:p>
-      <w:pPr>
-        <w:numPr>
-          <w:ilvl w:val="0"/>
-          <w:numId w:val="1024"/>
+          <w:numId w:val="1034"/>
+        </w:numPr>
+      </w:pPr>
+      <w:r>
+        <w:t xml:space="preserve">Οι αφαιρεμένες συλλογές παύουν να προβάλονται στις προτεινόμενες</w:t>
+      </w:r>
+    </w:p>
+    <w:p>
+      <w:pPr>
+        <w:numPr>
+          <w:ilvl w:val="0"/>
+          <w:numId w:val="1034"/>
+        </w:numPr>
+      </w:pPr>
+      <w:r>
+        <w:t xml:space="preserve">Το σύστημα προσαρμόζει τις προτάσεις που εμφανίζονται με βάση τις μη σχετικές συλλογές.</w:t>
+      </w:r>
+    </w:p>
+    <w:p>
+      <w:pPr>
+        <w:numPr>
+          <w:ilvl w:val="1"/>
+          <w:numId w:val="1036"/>
+        </w:numPr>
+        <w:pStyle w:val="Compact"/>
+      </w:pPr>
+      <w:r>
+        <w:t xml:space="preserve">Ο χρήστης αφαιρεί τόσες συλλογές που καμία δεν μπορεί να θεωρηθεί σχετική</w:t>
+      </w:r>
+    </w:p>
+    <w:p>
+      <w:pPr>
+        <w:numPr>
+          <w:ilvl w:val="1"/>
+          <w:numId w:val="1036"/>
+        </w:numPr>
+        <w:pStyle w:val="Compact"/>
+      </w:pPr>
+      <w:r>
+        <w:t xml:space="preserve">Του παρουσιάζονται τυχαίες συλλογές χωρίς κανένα κριτίριο</w:t>
+      </w:r>
+    </w:p>
+    <w:p>
+      <w:pPr>
+        <w:numPr>
+          <w:ilvl w:val="1"/>
+          <w:numId w:val="1037"/>
+        </w:numPr>
+        <w:pStyle w:val="Compact"/>
+      </w:pPr>
+      <w:r>
+        <w:t xml:space="preserve">Αναιρεί την αφαίρεση</w:t>
+      </w:r>
+    </w:p>
+    <w:p>
+      <w:pPr>
+        <w:numPr>
+          <w:ilvl w:val="1"/>
+          <w:numId w:val="1037"/>
+        </w:numPr>
+        <w:pStyle w:val="Compact"/>
+      </w:pPr>
+      <w:r>
+        <w:t xml:space="preserve">Οι προτάσεις επιστρέφουν στη κατάσταση πριν την αφαίρεση</w:t>
+      </w:r>
+    </w:p>
+    <w:p>
+      <w:pPr>
+        <w:numPr>
+          <w:ilvl w:val="0"/>
+          <w:numId w:val="1034"/>
+        </w:numPr>
+      </w:pPr>
+      <w:r>
+        <w:t xml:space="preserve">Ο χρήστης επιλέγει κάποιες συλλογες και τις προσθέτει στις δικές του.</w:t>
+      </w:r>
+    </w:p>
+    <w:p>
+      <w:pPr>
+        <w:numPr>
+          <w:ilvl w:val="0"/>
+          <w:numId w:val="1034"/>
+        </w:numPr>
+      </w:pPr>
+      <w:r>
+        <w:t xml:space="preserve">Το σύστημα ενημερώνει τις πληροφοριές που έχει για της προτιμίσεις του χρήστη.</w:t>
+      </w:r>
+    </w:p>
+    <w:p>
+      <w:pPr>
+        <w:numPr>
+          <w:ilvl w:val="0"/>
+          <w:numId w:val="1034"/>
         </w:numPr>
       </w:pPr>
       <w:r>
@@ -1237,7 +1620,7 @@
       <w:pPr>
         <w:numPr>
           <w:ilvl w:val="0"/>
-          <w:numId w:val="1024"/>
+          <w:numId w:val="1034"/>
         </w:numPr>
       </w:pPr>
       <w:r>
@@ -1254,11 +1637,11 @@
       <w:pPr>
         <w:numPr>
           <w:ilvl w:val="0"/>
-          <w:numId w:val="1024"/>
-        </w:numPr>
-      </w:pPr>
-      <w:r>
-        <w:t xml:space="preserve">Κλείνει την εύρεση παρόμοιων συλλογών και επιστρέφει στο κεντρικό μενού.</w:t>
+          <w:numId w:val="1034"/>
+        </w:numPr>
+      </w:pPr>
+      <w:r>
+        <w:t xml:space="preserve">Κλείνει την εύρεση παρόμοιων συλλογών και επιστρέφει στο κεντρικό μενού όπου εμφανίζονται και οι παραπάνω προσθεμένες συλλογές</w:t>
       </w:r>
     </w:p>
     <w:bookmarkEnd w:id="24"/>
@@ -1275,7 +1658,7 @@
       <w:pPr>
         <w:numPr>
           <w:ilvl w:val="0"/>
-          <w:numId w:val="1025"/>
+          <w:numId w:val="1038"/>
         </w:numPr>
       </w:pPr>
       <w:r>
@@ -1286,7 +1669,7 @@
       <w:pPr>
         <w:numPr>
           <w:ilvl w:val="0"/>
-          <w:numId w:val="1025"/>
+          <w:numId w:val="1038"/>
         </w:numPr>
       </w:pPr>
       <w:r>
@@ -1297,7 +1680,7 @@
       <w:pPr>
         <w:numPr>
           <w:ilvl w:val="0"/>
-          <w:numId w:val="1025"/>
+          <w:numId w:val="1038"/>
         </w:numPr>
       </w:pPr>
       <w:r>
@@ -1307,41 +1690,190 @@
     <w:p>
       <w:pPr>
         <w:numPr>
-          <w:ilvl w:val="0"/>
-          <w:numId w:val="1025"/>
-        </w:numPr>
-      </w:pPr>
-      <w:r>
-        <w:t xml:space="preserve">Πατάει προσθήκη φόντων και του εμφανίζονται φόντα από άλλες συλλογές</w:t>
-      </w:r>
-    </w:p>
-    <w:p>
-      <w:pPr>
-        <w:numPr>
-          <w:ilvl w:val="0"/>
-          <w:numId w:val="1025"/>
-        </w:numPr>
-      </w:pPr>
-      <w:r>
-        <w:t xml:space="preserve">Επιλέγει κάποια από αυτά και προστίθενται στην υπό επεξεργασία συλλογή</w:t>
-      </w:r>
-    </w:p>
-    <w:p>
-      <w:pPr>
-        <w:numPr>
-          <w:ilvl w:val="0"/>
-          <w:numId w:val="1025"/>
-        </w:numPr>
-      </w:pPr>
-      <w:r>
-        <w:t xml:space="preserve">Προσθέτει φίλτρο απεικόνισης στη συλλογή (π.χ. Μείωση μπλε φωτός, αντίθεση, φωτεινότητα)</w:t>
-      </w:r>
-    </w:p>
-    <w:p>
-      <w:pPr>
-        <w:numPr>
-          <w:ilvl w:val="0"/>
-          <w:numId w:val="1025"/>
+          <w:ilvl w:val="1"/>
+          <w:numId w:val="1039"/>
+        </w:numPr>
+        <w:pStyle w:val="Compact"/>
+      </w:pPr>
+      <w:r>
+        <w:t xml:space="preserve">Αναιρεί την αφαίρεση,</w:t>
+      </w:r>
+    </w:p>
+    <w:p>
+      <w:pPr>
+        <w:numPr>
+          <w:ilvl w:val="1"/>
+          <w:numId w:val="1039"/>
+        </w:numPr>
+        <w:pStyle w:val="Compact"/>
+      </w:pPr>
+      <w:r>
+        <w:t xml:space="preserve">Το τελευταία αφαιρεμένο φόντο επιστρέφει στη συλλογή</w:t>
+      </w:r>
+    </w:p>
+    <w:p>
+      <w:pPr>
+        <w:numPr>
+          <w:ilvl w:val="2"/>
+          <w:numId w:val="1040"/>
+        </w:numPr>
+        <w:pStyle w:val="Compact"/>
+      </w:pPr>
+      <w:r>
+        <w:t xml:space="preserve">Η επιστροφή του φόντου αυξάνει τον αριθμό φόντων στη συλλογή πέρα του ορίου</w:t>
+      </w:r>
+    </w:p>
+    <w:p>
+      <w:pPr>
+        <w:numPr>
+          <w:ilvl w:val="2"/>
+          <w:numId w:val="1040"/>
+        </w:numPr>
+        <w:pStyle w:val="Compact"/>
+      </w:pPr>
+      <w:r>
+        <w:t xml:space="preserve">Το φόντο αντικαθηστά το πιο πρόσφατα προσθεμένο</w:t>
+      </w:r>
+    </w:p>
+    <w:p>
+      <w:pPr>
+        <w:numPr>
+          <w:ilvl w:val="1"/>
+          <w:numId w:val="1041"/>
+        </w:numPr>
+        <w:pStyle w:val="Compact"/>
+      </w:pPr>
+      <w:r>
+        <w:t xml:space="preserve">Αναιρεί την αφαίρεση αλλά το αρχείο του αφαιρεμένου φόντου δεν εντοπίζεται</w:t>
+      </w:r>
+      <w:r>
+        <w:t xml:space="preserve"> </w:t>
+      </w:r>
+      <w:r>
+        <w:t xml:space="preserve">από το σύστημα</w:t>
+      </w:r>
+    </w:p>
+    <w:p>
+      <w:pPr>
+        <w:numPr>
+          <w:ilvl w:val="1"/>
+          <w:numId w:val="1041"/>
+        </w:numPr>
+        <w:pStyle w:val="Compact"/>
+      </w:pPr>
+      <w:r>
+        <w:t xml:space="preserve">Μύνημα ειδοποιεί τον χρήστη για το ζήτημα</w:t>
+      </w:r>
+    </w:p>
+    <w:p>
+      <w:pPr>
+        <w:numPr>
+          <w:ilvl w:val="0"/>
+          <w:numId w:val="1038"/>
+        </w:numPr>
+      </w:pPr>
+      <w:r>
+        <w:t xml:space="preserve">Επιλέγει προσθήκη φόντων</w:t>
+      </w:r>
+    </w:p>
+    <w:p>
+      <w:pPr>
+        <w:numPr>
+          <w:ilvl w:val="0"/>
+          <w:numId w:val="1038"/>
+        </w:numPr>
+      </w:pPr>
+      <w:r>
+        <w:t xml:space="preserve">Του εμφανίζονται τα διαθέσιμα φόντα από άλλες συλλογές, καθώς και από αρχεία εικόνων αποθηκευμένα σε προκαθορισμένο φάκελο</w:t>
+      </w:r>
+    </w:p>
+    <w:p>
+      <w:pPr>
+        <w:numPr>
+          <w:ilvl w:val="1"/>
+          <w:numId w:val="1042"/>
+        </w:numPr>
+        <w:pStyle w:val="Compact"/>
+      </w:pPr>
+      <w:r>
+        <w:t xml:space="preserve">Μπορεί να επιλέξει να αλλάξει τον φάκελο όπου ψάχνει το σύστημα για τοπικά αποθηκευμένα φόντα</w:t>
+      </w:r>
+    </w:p>
+    <w:p>
+      <w:pPr>
+        <w:numPr>
+          <w:ilvl w:val="1"/>
+          <w:numId w:val="1042"/>
+        </w:numPr>
+        <w:pStyle w:val="Compact"/>
+      </w:pPr>
+      <w:r>
+        <w:t xml:space="preserve">Του παρουσιάζεται το filesystem του για να επιλέξει</w:t>
+      </w:r>
+    </w:p>
+    <w:p>
+      <w:pPr>
+        <w:numPr>
+          <w:ilvl w:val="1"/>
+          <w:numId w:val="1042"/>
+        </w:numPr>
+        <w:pStyle w:val="Compact"/>
+      </w:pPr>
+      <w:r>
+        <w:t xml:space="preserve">Τα φόντα που παρουσιάζονται ενημερώνονται με αυτά από το νέο φάκελο και η τοποθεσία του φακέλου γίνεται το νέο default</w:t>
+      </w:r>
+    </w:p>
+    <w:p>
+      <w:pPr>
+        <w:numPr>
+          <w:ilvl w:val="0"/>
+          <w:numId w:val="1038"/>
+        </w:numPr>
+      </w:pPr>
+      <w:r>
+        <w:t xml:space="preserve">Επιλέγει ορισμένα φόντα και τα προσθέτει στη συλλογή, όπου εμφανίζονται</w:t>
+      </w:r>
+    </w:p>
+    <w:p>
+      <w:pPr>
+        <w:numPr>
+          <w:ilvl w:val="1"/>
+          <w:numId w:val="1043"/>
+        </w:numPr>
+        <w:pStyle w:val="Compact"/>
+      </w:pPr>
+      <w:r>
+        <w:t xml:space="preserve">Προσθέτει φόντο αφότου έχει φτάσει το μέγιστο αριθμό φόντων σε συλλογή</w:t>
+      </w:r>
+    </w:p>
+    <w:p>
+      <w:pPr>
+        <w:numPr>
+          <w:ilvl w:val="1"/>
+          <w:numId w:val="1043"/>
+        </w:numPr>
+        <w:pStyle w:val="Compact"/>
+      </w:pPr>
+      <w:r>
+        <w:t xml:space="preserve">Το νέο φόντο αντικαθηστά το πιο πρόσφατα προσθεμένο</w:t>
+      </w:r>
+    </w:p>
+    <w:p>
+      <w:pPr>
+        <w:numPr>
+          <w:ilvl w:val="0"/>
+          <w:numId w:val="1038"/>
+        </w:numPr>
+      </w:pPr>
+      <w:r>
+        <w:t xml:space="preserve">Προαιρετικά προσθέτει φίλτρο απεικόνισης στη συλλογή (π.χ. Μείωση μπλε φωτός, αντίθεση, φωτεινότητα)</w:t>
+      </w:r>
+    </w:p>
+    <w:p>
+      <w:pPr>
+        <w:numPr>
+          <w:ilvl w:val="0"/>
+          <w:numId w:val="1038"/>
         </w:numPr>
       </w:pPr>
       <w:r>
@@ -1352,7 +1884,7 @@
       <w:pPr>
         <w:numPr>
           <w:ilvl w:val="0"/>
-          <w:numId w:val="1025"/>
+          <w:numId w:val="1038"/>
         </w:numPr>
       </w:pPr>
       <w:r>
@@ -1363,11 +1895,59 @@
       <w:pPr>
         <w:numPr>
           <w:ilvl w:val="0"/>
-          <w:numId w:val="1025"/>
+          <w:numId w:val="1038"/>
         </w:numPr>
       </w:pPr>
       <w:r>
         <w:t xml:space="preserve">Επιβεβαιώνει τις αλλαγές που έκανε και επιστρέφει στον κατάλογο συλλογών.</w:t>
+      </w:r>
+    </w:p>
+    <w:p>
+      <w:pPr>
+        <w:numPr>
+          <w:ilvl w:val="1"/>
+          <w:numId w:val="1044"/>
+        </w:numPr>
+        <w:pStyle w:val="Compact"/>
+      </w:pPr>
+      <w:r>
+        <w:t xml:space="preserve">Δεν υπάρχει κανένα φόντο στη συλλογή</w:t>
+      </w:r>
+    </w:p>
+    <w:p>
+      <w:pPr>
+        <w:numPr>
+          <w:ilvl w:val="1"/>
+          <w:numId w:val="1044"/>
+        </w:numPr>
+        <w:pStyle w:val="Compact"/>
+      </w:pPr>
+      <w:r>
+        <w:t xml:space="preserve">Η επιβεβαίωση για τη προσθήκη της ακυρώνεται</w:t>
+      </w:r>
+    </w:p>
+    <w:p>
+      <w:pPr>
+        <w:numPr>
+          <w:ilvl w:val="1"/>
+          <w:numId w:val="1044"/>
+        </w:numPr>
+        <w:pStyle w:val="Compact"/>
+      </w:pPr>
+      <w:r>
+        <w:t xml:space="preserve">Μύνημα ενημερόνει το χρήστη</w:t>
+      </w:r>
+    </w:p>
+    <w:p>
+      <w:pPr>
+        <w:numPr>
+          <w:ilvl w:val="1"/>
+          <w:numId w:val="1044"/>
+        </w:numPr>
+        <w:pStyle w:val="Compact"/>
+      </w:pPr>
+      <w:r>
+        <w:t xml:space="preserve">Επιστροφή στο βήμα 2</w:t>
       </w:r>
     </w:p>
     <w:bookmarkEnd w:id="25"/>
@@ -1384,7 +1964,7 @@
       <w:pPr>
         <w:numPr>
           <w:ilvl w:val="0"/>
-          <w:numId w:val="1026"/>
+          <w:numId w:val="1045"/>
         </w:numPr>
       </w:pPr>
       <w:r>
@@ -1394,8 +1974,44 @@
     <w:p>
       <w:pPr>
         <w:numPr>
-          <w:ilvl w:val="0"/>
-          <w:numId w:val="1026"/>
+          <w:ilvl w:val="1"/>
+          <w:numId w:val="1046"/>
+        </w:numPr>
+        <w:pStyle w:val="Compact"/>
+      </w:pPr>
+      <w:r>
+        <w:t xml:space="preserve">Επίσης μπορεί να επιλέξει κάποια από τις παλιότερες αναζητήσεις του</w:t>
+      </w:r>
+    </w:p>
+    <w:p>
+      <w:pPr>
+        <w:numPr>
+          <w:ilvl w:val="1"/>
+          <w:numId w:val="1046"/>
+        </w:numPr>
+        <w:pStyle w:val="Compact"/>
+      </w:pPr>
+      <w:r>
+        <w:t xml:space="preserve">Το σύστημα εισάγει τους παλιότερους όρους αναζήτησης και εκκινεί την αναζήτηση</w:t>
+      </w:r>
+    </w:p>
+    <w:p>
+      <w:pPr>
+        <w:numPr>
+          <w:ilvl w:val="1"/>
+          <w:numId w:val="1046"/>
+        </w:numPr>
+        <w:pStyle w:val="Compact"/>
+      </w:pPr>
+      <w:r>
+        <w:t xml:space="preserve">Συνεχίζεται κανονικά η ροή</w:t>
+      </w:r>
+    </w:p>
+    <w:p>
+      <w:pPr>
+        <w:numPr>
+          <w:ilvl w:val="0"/>
+          <w:numId w:val="1045"/>
         </w:numPr>
       </w:pPr>
       <w:r>
@@ -1405,8 +2021,44 @@
     <w:p>
       <w:pPr>
         <w:numPr>
-          <w:ilvl w:val="0"/>
-          <w:numId w:val="1026"/>
+          <w:ilvl w:val="1"/>
+          <w:numId w:val="1047"/>
+        </w:numPr>
+        <w:pStyle w:val="Compact"/>
+      </w:pPr>
+      <w:r>
+        <w:t xml:space="preserve">Δεν βρίσκονται συλλογές σχετικές των όρων</w:t>
+      </w:r>
+    </w:p>
+    <w:p>
+      <w:pPr>
+        <w:numPr>
+          <w:ilvl w:val="1"/>
+          <w:numId w:val="1047"/>
+        </w:numPr>
+        <w:pStyle w:val="Compact"/>
+      </w:pPr>
+      <w:r>
+        <w:t xml:space="preserve">Ο χρήστης ενημερώνεται για το ζήτημα</w:t>
+      </w:r>
+    </w:p>
+    <w:p>
+      <w:pPr>
+        <w:numPr>
+          <w:ilvl w:val="1"/>
+          <w:numId w:val="1047"/>
+        </w:numPr>
+        <w:pStyle w:val="Compact"/>
+      </w:pPr>
+      <w:r>
+        <w:t xml:space="preserve">Προβάλλονται οι πιο δημοφιλείς συλλογές στη θέση τους</w:t>
+      </w:r>
+    </w:p>
+    <w:p>
+      <w:pPr>
+        <w:numPr>
+          <w:ilvl w:val="0"/>
+          <w:numId w:val="1045"/>
         </w:numPr>
       </w:pPr>
       <w:r>
@@ -1417,7 +2069,7 @@
       <w:pPr>
         <w:numPr>
           <w:ilvl w:val="0"/>
-          <w:numId w:val="1026"/>
+          <w:numId w:val="1045"/>
         </w:numPr>
       </w:pPr>
       <w:r>
@@ -1428,7 +2080,7 @@
       <w:pPr>
         <w:numPr>
           <w:ilvl w:val="0"/>
-          <w:numId w:val="1026"/>
+          <w:numId w:val="1045"/>
         </w:numPr>
       </w:pPr>
       <w:r>
@@ -1438,8 +2090,44 @@
     <w:p>
       <w:pPr>
         <w:numPr>
-          <w:ilvl w:val="0"/>
-          <w:numId w:val="1026"/>
+          <w:ilvl w:val="1"/>
+          <w:numId w:val="1048"/>
+        </w:numPr>
+        <w:pStyle w:val="Compact"/>
+      </w:pPr>
+      <w:r>
+        <w:t xml:space="preserve">Φόντα τις συλλογής αργούν η αδυνατούν να φορτώσουν</w:t>
+      </w:r>
+    </w:p>
+    <w:p>
+      <w:pPr>
+        <w:numPr>
+          <w:ilvl w:val="1"/>
+          <w:numId w:val="1048"/>
+        </w:numPr>
+        <w:pStyle w:val="Compact"/>
+      </w:pPr>
+      <w:r>
+        <w:t xml:space="preserve">Placeholder παρουσιάζεται στη θέση τους για να υποδηλώσει τη παρουσία τους</w:t>
+      </w:r>
+    </w:p>
+    <w:p>
+      <w:pPr>
+        <w:numPr>
+          <w:ilvl w:val="1"/>
+          <w:numId w:val="1048"/>
+        </w:numPr>
+        <w:pStyle w:val="Compact"/>
+      </w:pPr>
+      <w:r>
+        <w:t xml:space="preserve">Ο χρήστης μπορεί να ανανεώσει τη προβολή</w:t>
+      </w:r>
+    </w:p>
+    <w:p>
+      <w:pPr>
+        <w:numPr>
+          <w:ilvl w:val="0"/>
+          <w:numId w:val="1045"/>
         </w:numPr>
       </w:pPr>
       <w:r>
@@ -1449,8 +2137,56 @@
     <w:p>
       <w:pPr>
         <w:numPr>
-          <w:ilvl w:val="0"/>
-          <w:numId w:val="1026"/>
+          <w:ilvl w:val="1"/>
+          <w:numId w:val="1049"/>
+        </w:numPr>
+        <w:pStyle w:val="Compact"/>
+      </w:pPr>
+      <w:r>
+        <w:t xml:space="preserve">Ορισμένα σχόλια έχουν κριθεί άσεμνα και ο χρήστης έχει ενεργή την ασφαλή προβολή</w:t>
+      </w:r>
+    </w:p>
+    <w:p>
+      <w:pPr>
+        <w:numPr>
+          <w:ilvl w:val="1"/>
+          <w:numId w:val="1049"/>
+        </w:numPr>
+        <w:pStyle w:val="Compact"/>
+      </w:pPr>
+      <w:r>
+        <w:t xml:space="preserve">Αυτά τα σχόλια αποκρύπτονται και δεν υπάρχει ένδειξη της ύπαρξης τους</w:t>
+      </w:r>
+    </w:p>
+    <w:p>
+      <w:pPr>
+        <w:numPr>
+          <w:ilvl w:val="1"/>
+          <w:numId w:val="1050"/>
+        </w:numPr>
+        <w:pStyle w:val="Compact"/>
+      </w:pPr>
+      <w:r>
+        <w:t xml:space="preserve">Μπορεί να αφήσει δικές του αντιδράσεις σύμφωνα με την αντίστηχη usecase</w:t>
+      </w:r>
+    </w:p>
+    <w:p>
+      <w:pPr>
+        <w:numPr>
+          <w:ilvl w:val="1"/>
+          <w:numId w:val="1050"/>
+        </w:numPr>
+        <w:pStyle w:val="Compact"/>
+      </w:pPr>
+      <w:r>
+        <w:t xml:space="preserve">Έπειτα συνεχίζεται η κανονική ροή</w:t>
+      </w:r>
+    </w:p>
+    <w:p>
+      <w:pPr>
+        <w:numPr>
+          <w:ilvl w:val="0"/>
+          <w:numId w:val="1045"/>
         </w:numPr>
       </w:pPr>
       <w:r>
@@ -1460,8 +2196,55 @@
     <w:p>
       <w:pPr>
         <w:numPr>
-          <w:ilvl w:val="0"/>
-          <w:numId w:val="1026"/>
+          <w:ilvl w:val="1"/>
+          <w:numId w:val="1051"/>
+        </w:numPr>
+        <w:pStyle w:val="Compact"/>
+      </w:pPr>
+      <w:r>
+        <w:t xml:space="preserve">Ο χρήστης δεν είναι μέλος της επί πληρωμής συνδρομής και έχει φτάσει στο όριο συλλογών</w:t>
+      </w:r>
+    </w:p>
+    <w:p>
+      <w:pPr>
+        <w:numPr>
+          <w:ilvl w:val="1"/>
+          <w:numId w:val="1051"/>
+        </w:numPr>
+        <w:pStyle w:val="Compact"/>
+      </w:pPr>
+      <w:r>
+        <w:t xml:space="preserve">Η συλλογή δεν προστίθεται και παρότρυνση να γίνει μέλος του παρουσιάζεται</w:t>
+      </w:r>
+    </w:p>
+    <w:p>
+      <w:pPr>
+        <w:numPr>
+          <w:ilvl w:val="0"/>
+          <w:numId w:val="1045"/>
+        </w:numPr>
+      </w:pPr>
+      <w:r>
+        <w:t xml:space="preserve">Η συλλογή αποθηκεύεται στις συνδεδεμένες συσκευές του χρήστη</w:t>
+      </w:r>
+    </w:p>
+    <w:p>
+      <w:pPr>
+        <w:numPr>
+          <w:ilvl w:val="1"/>
+          <w:numId w:val="1052"/>
+        </w:numPr>
+        <w:pStyle w:val="Compact"/>
+      </w:pPr>
+      <w:r>
+        <w:t xml:space="preserve">Αν έχει ενεργοποιηθεί η λειτουργία η προσθήκη της συλλογής κατοπτρίζεται στο cloud storage του χρήστη</w:t>
+      </w:r>
+    </w:p>
+    <w:p>
+      <w:pPr>
+        <w:numPr>
+          <w:ilvl w:val="0"/>
+          <w:numId w:val="1045"/>
         </w:numPr>
       </w:pPr>
       <w:r>
@@ -1471,8 +2254,32 @@
     <w:p>
       <w:pPr>
         <w:numPr>
-          <w:ilvl w:val="0"/>
-          <w:numId w:val="1026"/>
+          <w:ilvl w:val="1"/>
+          <w:numId w:val="1053"/>
+        </w:numPr>
+        <w:pStyle w:val="Compact"/>
+      </w:pPr>
+      <w:r>
+        <w:t xml:space="preserve">Επιλέγει να μην εγγραφεί στη συλλογή</w:t>
+      </w:r>
+    </w:p>
+    <w:p>
+      <w:pPr>
+        <w:numPr>
+          <w:ilvl w:val="1"/>
+          <w:numId w:val="1053"/>
+        </w:numPr>
+        <w:pStyle w:val="Compact"/>
+      </w:pPr>
+      <w:r>
+        <w:t xml:space="preserve">Η συλλογή που εγκαταστάθηκε θεωρείται τότε ξεχωριστή από την αρχική και επιτρέπεται η επεξεργασία και αναδημοσίευση</w:t>
+      </w:r>
+    </w:p>
+    <w:p>
+      <w:pPr>
+        <w:numPr>
+          <w:ilvl w:val="0"/>
+          <w:numId w:val="1045"/>
         </w:numPr>
       </w:pPr>
       <w:r>
@@ -2535,6 +3342,306 @@
     </w:lvlOverride>
   </w:num>
   <w:num w:numId="1024">
+    <w:abstractNumId w:val="99411"/>
+    <w:lvlOverride w:ilvl="0">
+      <w:startOverride w:val="1"/>
+    </w:lvlOverride>
+    <w:lvlOverride w:ilvl="1">
+      <w:startOverride w:val="1"/>
+    </w:lvlOverride>
+    <w:lvlOverride w:ilvl="2">
+      <w:startOverride w:val="1"/>
+    </w:lvlOverride>
+    <w:lvlOverride w:ilvl="3">
+      <w:startOverride w:val="1"/>
+    </w:lvlOverride>
+    <w:lvlOverride w:ilvl="4">
+      <w:startOverride w:val="1"/>
+    </w:lvlOverride>
+    <w:lvlOverride w:ilvl="5">
+      <w:startOverride w:val="1"/>
+    </w:lvlOverride>
+    <w:lvlOverride w:ilvl="6">
+      <w:startOverride w:val="1"/>
+    </w:lvlOverride>
+    <w:lvlOverride w:ilvl="7">
+      <w:startOverride w:val="1"/>
+    </w:lvlOverride>
+    <w:lvlOverride w:ilvl="8">
+      <w:startOverride w:val="1"/>
+    </w:lvlOverride>
+  </w:num>
+  <w:num w:numId="1025">
+    <w:abstractNumId w:val="99411"/>
+    <w:lvlOverride w:ilvl="0">
+      <w:startOverride w:val="1"/>
+    </w:lvlOverride>
+    <w:lvlOverride w:ilvl="1">
+      <w:startOverride w:val="1"/>
+    </w:lvlOverride>
+    <w:lvlOverride w:ilvl="2">
+      <w:startOverride w:val="1"/>
+    </w:lvlOverride>
+    <w:lvlOverride w:ilvl="3">
+      <w:startOverride w:val="1"/>
+    </w:lvlOverride>
+    <w:lvlOverride w:ilvl="4">
+      <w:startOverride w:val="1"/>
+    </w:lvlOverride>
+    <w:lvlOverride w:ilvl="5">
+      <w:startOverride w:val="1"/>
+    </w:lvlOverride>
+    <w:lvlOverride w:ilvl="6">
+      <w:startOverride w:val="1"/>
+    </w:lvlOverride>
+    <w:lvlOverride w:ilvl="7">
+      <w:startOverride w:val="1"/>
+    </w:lvlOverride>
+    <w:lvlOverride w:ilvl="8">
+      <w:startOverride w:val="1"/>
+    </w:lvlOverride>
+  </w:num>
+  <w:num w:numId="1026">
+    <w:abstractNumId w:val="99411"/>
+    <w:lvlOverride w:ilvl="0">
+      <w:startOverride w:val="1"/>
+    </w:lvlOverride>
+    <w:lvlOverride w:ilvl="1">
+      <w:startOverride w:val="1"/>
+    </w:lvlOverride>
+    <w:lvlOverride w:ilvl="2">
+      <w:startOverride w:val="1"/>
+    </w:lvlOverride>
+    <w:lvlOverride w:ilvl="3">
+      <w:startOverride w:val="1"/>
+    </w:lvlOverride>
+    <w:lvlOverride w:ilvl="4">
+      <w:startOverride w:val="1"/>
+    </w:lvlOverride>
+    <w:lvlOverride w:ilvl="5">
+      <w:startOverride w:val="1"/>
+    </w:lvlOverride>
+    <w:lvlOverride w:ilvl="6">
+      <w:startOverride w:val="1"/>
+    </w:lvlOverride>
+    <w:lvlOverride w:ilvl="7">
+      <w:startOverride w:val="1"/>
+    </w:lvlOverride>
+    <w:lvlOverride w:ilvl="8">
+      <w:startOverride w:val="1"/>
+    </w:lvlOverride>
+  </w:num>
+  <w:num w:numId="1027">
+    <w:abstractNumId w:val="99411"/>
+    <w:lvlOverride w:ilvl="0">
+      <w:startOverride w:val="1"/>
+    </w:lvlOverride>
+    <w:lvlOverride w:ilvl="1">
+      <w:startOverride w:val="1"/>
+    </w:lvlOverride>
+    <w:lvlOverride w:ilvl="2">
+      <w:startOverride w:val="1"/>
+    </w:lvlOverride>
+    <w:lvlOverride w:ilvl="3">
+      <w:startOverride w:val="1"/>
+    </w:lvlOverride>
+    <w:lvlOverride w:ilvl="4">
+      <w:startOverride w:val="1"/>
+    </w:lvlOverride>
+    <w:lvlOverride w:ilvl="5">
+      <w:startOverride w:val="1"/>
+    </w:lvlOverride>
+    <w:lvlOverride w:ilvl="6">
+      <w:startOverride w:val="1"/>
+    </w:lvlOverride>
+    <w:lvlOverride w:ilvl="7">
+      <w:startOverride w:val="1"/>
+    </w:lvlOverride>
+    <w:lvlOverride w:ilvl="8">
+      <w:startOverride w:val="1"/>
+    </w:lvlOverride>
+  </w:num>
+  <w:num w:numId="1028">
+    <w:abstractNumId w:val="99411"/>
+    <w:lvlOverride w:ilvl="0">
+      <w:startOverride w:val="1"/>
+    </w:lvlOverride>
+    <w:lvlOverride w:ilvl="1">
+      <w:startOverride w:val="1"/>
+    </w:lvlOverride>
+    <w:lvlOverride w:ilvl="2">
+      <w:startOverride w:val="1"/>
+    </w:lvlOverride>
+    <w:lvlOverride w:ilvl="3">
+      <w:startOverride w:val="1"/>
+    </w:lvlOverride>
+    <w:lvlOverride w:ilvl="4">
+      <w:startOverride w:val="1"/>
+    </w:lvlOverride>
+    <w:lvlOverride w:ilvl="5">
+      <w:startOverride w:val="1"/>
+    </w:lvlOverride>
+    <w:lvlOverride w:ilvl="6">
+      <w:startOverride w:val="1"/>
+    </w:lvlOverride>
+    <w:lvlOverride w:ilvl="7">
+      <w:startOverride w:val="1"/>
+    </w:lvlOverride>
+    <w:lvlOverride w:ilvl="8">
+      <w:startOverride w:val="1"/>
+    </w:lvlOverride>
+  </w:num>
+  <w:num w:numId="1029">
+    <w:abstractNumId w:val="99411"/>
+    <w:lvlOverride w:ilvl="0">
+      <w:startOverride w:val="1"/>
+    </w:lvlOverride>
+    <w:lvlOverride w:ilvl="1">
+      <w:startOverride w:val="1"/>
+    </w:lvlOverride>
+    <w:lvlOverride w:ilvl="2">
+      <w:startOverride w:val="1"/>
+    </w:lvlOverride>
+    <w:lvlOverride w:ilvl="3">
+      <w:startOverride w:val="1"/>
+    </w:lvlOverride>
+    <w:lvlOverride w:ilvl="4">
+      <w:startOverride w:val="1"/>
+    </w:lvlOverride>
+    <w:lvlOverride w:ilvl="5">
+      <w:startOverride w:val="1"/>
+    </w:lvlOverride>
+    <w:lvlOverride w:ilvl="6">
+      <w:startOverride w:val="1"/>
+    </w:lvlOverride>
+    <w:lvlOverride w:ilvl="7">
+      <w:startOverride w:val="1"/>
+    </w:lvlOverride>
+    <w:lvlOverride w:ilvl="8">
+      <w:startOverride w:val="1"/>
+    </w:lvlOverride>
+  </w:num>
+  <w:num w:numId="1030">
+    <w:abstractNumId w:val="99711"/>
+    <w:lvlOverride w:ilvl="0">
+      <w:startOverride w:val="1"/>
+    </w:lvlOverride>
+    <w:lvlOverride w:ilvl="1">
+      <w:startOverride w:val="1"/>
+    </w:lvlOverride>
+    <w:lvlOverride w:ilvl="2">
+      <w:startOverride w:val="1"/>
+    </w:lvlOverride>
+    <w:lvlOverride w:ilvl="3">
+      <w:startOverride w:val="1"/>
+    </w:lvlOverride>
+    <w:lvlOverride w:ilvl="4">
+      <w:startOverride w:val="1"/>
+    </w:lvlOverride>
+    <w:lvlOverride w:ilvl="5">
+      <w:startOverride w:val="1"/>
+    </w:lvlOverride>
+    <w:lvlOverride w:ilvl="6">
+      <w:startOverride w:val="1"/>
+    </w:lvlOverride>
+    <w:lvlOverride w:ilvl="7">
+      <w:startOverride w:val="1"/>
+    </w:lvlOverride>
+    <w:lvlOverride w:ilvl="8">
+      <w:startOverride w:val="1"/>
+    </w:lvlOverride>
+  </w:num>
+  <w:num w:numId="1031">
+    <w:abstractNumId w:val="99411"/>
+    <w:lvlOverride w:ilvl="0">
+      <w:startOverride w:val="1"/>
+    </w:lvlOverride>
+    <w:lvlOverride w:ilvl="1">
+      <w:startOverride w:val="1"/>
+    </w:lvlOverride>
+    <w:lvlOverride w:ilvl="2">
+      <w:startOverride w:val="1"/>
+    </w:lvlOverride>
+    <w:lvlOverride w:ilvl="3">
+      <w:startOverride w:val="1"/>
+    </w:lvlOverride>
+    <w:lvlOverride w:ilvl="4">
+      <w:startOverride w:val="1"/>
+    </w:lvlOverride>
+    <w:lvlOverride w:ilvl="5">
+      <w:startOverride w:val="1"/>
+    </w:lvlOverride>
+    <w:lvlOverride w:ilvl="6">
+      <w:startOverride w:val="1"/>
+    </w:lvlOverride>
+    <w:lvlOverride w:ilvl="7">
+      <w:startOverride w:val="1"/>
+    </w:lvlOverride>
+    <w:lvlOverride w:ilvl="8">
+      <w:startOverride w:val="1"/>
+    </w:lvlOverride>
+  </w:num>
+  <w:num w:numId="1032">
+    <w:abstractNumId w:val="99411"/>
+    <w:lvlOverride w:ilvl="0">
+      <w:startOverride w:val="1"/>
+    </w:lvlOverride>
+    <w:lvlOverride w:ilvl="1">
+      <w:startOverride w:val="1"/>
+    </w:lvlOverride>
+    <w:lvlOverride w:ilvl="2">
+      <w:startOverride w:val="1"/>
+    </w:lvlOverride>
+    <w:lvlOverride w:ilvl="3">
+      <w:startOverride w:val="1"/>
+    </w:lvlOverride>
+    <w:lvlOverride w:ilvl="4">
+      <w:startOverride w:val="1"/>
+    </w:lvlOverride>
+    <w:lvlOverride w:ilvl="5">
+      <w:startOverride w:val="1"/>
+    </w:lvlOverride>
+    <w:lvlOverride w:ilvl="6">
+      <w:startOverride w:val="1"/>
+    </w:lvlOverride>
+    <w:lvlOverride w:ilvl="7">
+      <w:startOverride w:val="1"/>
+    </w:lvlOverride>
+    <w:lvlOverride w:ilvl="8">
+      <w:startOverride w:val="1"/>
+    </w:lvlOverride>
+  </w:num>
+  <w:num w:numId="1033">
+    <w:abstractNumId w:val="99411"/>
+    <w:lvlOverride w:ilvl="0">
+      <w:startOverride w:val="1"/>
+    </w:lvlOverride>
+    <w:lvlOverride w:ilvl="1">
+      <w:startOverride w:val="1"/>
+    </w:lvlOverride>
+    <w:lvlOverride w:ilvl="2">
+      <w:startOverride w:val="1"/>
+    </w:lvlOverride>
+    <w:lvlOverride w:ilvl="3">
+      <w:startOverride w:val="1"/>
+    </w:lvlOverride>
+    <w:lvlOverride w:ilvl="4">
+      <w:startOverride w:val="1"/>
+    </w:lvlOverride>
+    <w:lvlOverride w:ilvl="5">
+      <w:startOverride w:val="1"/>
+    </w:lvlOverride>
+    <w:lvlOverride w:ilvl="6">
+      <w:startOverride w:val="1"/>
+    </w:lvlOverride>
+    <w:lvlOverride w:ilvl="7">
+      <w:startOverride w:val="1"/>
+    </w:lvlOverride>
+    <w:lvlOverride w:ilvl="8">
+      <w:startOverride w:val="1"/>
+    </w:lvlOverride>
+  </w:num>
+  <w:num w:numId="1034">
     <w:abstractNumId w:val="99201"/>
     <w:lvlOverride w:ilvl="0">
       <w:startOverride w:val="1"/>
@@ -2564,7 +3671,97 @@
       <w:startOverride w:val="1"/>
     </w:lvlOverride>
   </w:num>
-  <w:num w:numId="1025">
+  <w:num w:numId="1035">
+    <w:abstractNumId w:val="99411"/>
+    <w:lvlOverride w:ilvl="0">
+      <w:startOverride w:val="1"/>
+    </w:lvlOverride>
+    <w:lvlOverride w:ilvl="1">
+      <w:startOverride w:val="1"/>
+    </w:lvlOverride>
+    <w:lvlOverride w:ilvl="2">
+      <w:startOverride w:val="1"/>
+    </w:lvlOverride>
+    <w:lvlOverride w:ilvl="3">
+      <w:startOverride w:val="1"/>
+    </w:lvlOverride>
+    <w:lvlOverride w:ilvl="4">
+      <w:startOverride w:val="1"/>
+    </w:lvlOverride>
+    <w:lvlOverride w:ilvl="5">
+      <w:startOverride w:val="1"/>
+    </w:lvlOverride>
+    <w:lvlOverride w:ilvl="6">
+      <w:startOverride w:val="1"/>
+    </w:lvlOverride>
+    <w:lvlOverride w:ilvl="7">
+      <w:startOverride w:val="1"/>
+    </w:lvlOverride>
+    <w:lvlOverride w:ilvl="8">
+      <w:startOverride w:val="1"/>
+    </w:lvlOverride>
+  </w:num>
+  <w:num w:numId="1036">
+    <w:abstractNumId w:val="99411"/>
+    <w:lvlOverride w:ilvl="0">
+      <w:startOverride w:val="1"/>
+    </w:lvlOverride>
+    <w:lvlOverride w:ilvl="1">
+      <w:startOverride w:val="1"/>
+    </w:lvlOverride>
+    <w:lvlOverride w:ilvl="2">
+      <w:startOverride w:val="1"/>
+    </w:lvlOverride>
+    <w:lvlOverride w:ilvl="3">
+      <w:startOverride w:val="1"/>
+    </w:lvlOverride>
+    <w:lvlOverride w:ilvl="4">
+      <w:startOverride w:val="1"/>
+    </w:lvlOverride>
+    <w:lvlOverride w:ilvl="5">
+      <w:startOverride w:val="1"/>
+    </w:lvlOverride>
+    <w:lvlOverride w:ilvl="6">
+      <w:startOverride w:val="1"/>
+    </w:lvlOverride>
+    <w:lvlOverride w:ilvl="7">
+      <w:startOverride w:val="1"/>
+    </w:lvlOverride>
+    <w:lvlOverride w:ilvl="8">
+      <w:startOverride w:val="1"/>
+    </w:lvlOverride>
+  </w:num>
+  <w:num w:numId="1037">
+    <w:abstractNumId w:val="99711"/>
+    <w:lvlOverride w:ilvl="0">
+      <w:startOverride w:val="1"/>
+    </w:lvlOverride>
+    <w:lvlOverride w:ilvl="1">
+      <w:startOverride w:val="1"/>
+    </w:lvlOverride>
+    <w:lvlOverride w:ilvl="2">
+      <w:startOverride w:val="1"/>
+    </w:lvlOverride>
+    <w:lvlOverride w:ilvl="3">
+      <w:startOverride w:val="1"/>
+    </w:lvlOverride>
+    <w:lvlOverride w:ilvl="4">
+      <w:startOverride w:val="1"/>
+    </w:lvlOverride>
+    <w:lvlOverride w:ilvl="5">
+      <w:startOverride w:val="1"/>
+    </w:lvlOverride>
+    <w:lvlOverride w:ilvl="6">
+      <w:startOverride w:val="1"/>
+    </w:lvlOverride>
+    <w:lvlOverride w:ilvl="7">
+      <w:startOverride w:val="1"/>
+    </w:lvlOverride>
+    <w:lvlOverride w:ilvl="8">
+      <w:startOverride w:val="1"/>
+    </w:lvlOverride>
+  </w:num>
+  <w:num w:numId="1038">
     <w:abstractNumId w:val="99201"/>
     <w:lvlOverride w:ilvl="0">
       <w:startOverride w:val="1"/>
@@ -2594,8 +3791,428 @@
       <w:startOverride w:val="1"/>
     </w:lvlOverride>
   </w:num>
-  <w:num w:numId="1026">
+  <w:num w:numId="1039">
+    <w:abstractNumId w:val="99411"/>
+    <w:lvlOverride w:ilvl="0">
+      <w:startOverride w:val="1"/>
+    </w:lvlOverride>
+    <w:lvlOverride w:ilvl="1">
+      <w:startOverride w:val="1"/>
+    </w:lvlOverride>
+    <w:lvlOverride w:ilvl="2">
+      <w:startOverride w:val="1"/>
+    </w:lvlOverride>
+    <w:lvlOverride w:ilvl="3">
+      <w:startOverride w:val="1"/>
+    </w:lvlOverride>
+    <w:lvlOverride w:ilvl="4">
+      <w:startOverride w:val="1"/>
+    </w:lvlOverride>
+    <w:lvlOverride w:ilvl="5">
+      <w:startOverride w:val="1"/>
+    </w:lvlOverride>
+    <w:lvlOverride w:ilvl="6">
+      <w:startOverride w:val="1"/>
+    </w:lvlOverride>
+    <w:lvlOverride w:ilvl="7">
+      <w:startOverride w:val="1"/>
+    </w:lvlOverride>
+    <w:lvlOverride w:ilvl="8">
+      <w:startOverride w:val="1"/>
+    </w:lvlOverride>
+  </w:num>
+  <w:num w:numId="1040">
+    <w:abstractNumId w:val="99411"/>
+    <w:lvlOverride w:ilvl="0">
+      <w:startOverride w:val="1"/>
+    </w:lvlOverride>
+    <w:lvlOverride w:ilvl="1">
+      <w:startOverride w:val="1"/>
+    </w:lvlOverride>
+    <w:lvlOverride w:ilvl="2">
+      <w:startOverride w:val="1"/>
+    </w:lvlOverride>
+    <w:lvlOverride w:ilvl="3">
+      <w:startOverride w:val="1"/>
+    </w:lvlOverride>
+    <w:lvlOverride w:ilvl="4">
+      <w:startOverride w:val="1"/>
+    </w:lvlOverride>
+    <w:lvlOverride w:ilvl="5">
+      <w:startOverride w:val="1"/>
+    </w:lvlOverride>
+    <w:lvlOverride w:ilvl="6">
+      <w:startOverride w:val="1"/>
+    </w:lvlOverride>
+    <w:lvlOverride w:ilvl="7">
+      <w:startOverride w:val="1"/>
+    </w:lvlOverride>
+    <w:lvlOverride w:ilvl="8">
+      <w:startOverride w:val="1"/>
+    </w:lvlOverride>
+  </w:num>
+  <w:num w:numId="1041">
+    <w:abstractNumId w:val="99711"/>
+    <w:lvlOverride w:ilvl="0">
+      <w:startOverride w:val="1"/>
+    </w:lvlOverride>
+    <w:lvlOverride w:ilvl="1">
+      <w:startOverride w:val="1"/>
+    </w:lvlOverride>
+    <w:lvlOverride w:ilvl="2">
+      <w:startOverride w:val="1"/>
+    </w:lvlOverride>
+    <w:lvlOverride w:ilvl="3">
+      <w:startOverride w:val="1"/>
+    </w:lvlOverride>
+    <w:lvlOverride w:ilvl="4">
+      <w:startOverride w:val="1"/>
+    </w:lvlOverride>
+    <w:lvlOverride w:ilvl="5">
+      <w:startOverride w:val="1"/>
+    </w:lvlOverride>
+    <w:lvlOverride w:ilvl="6">
+      <w:startOverride w:val="1"/>
+    </w:lvlOverride>
+    <w:lvlOverride w:ilvl="7">
+      <w:startOverride w:val="1"/>
+    </w:lvlOverride>
+    <w:lvlOverride w:ilvl="8">
+      <w:startOverride w:val="1"/>
+    </w:lvlOverride>
+  </w:num>
+  <w:num w:numId="1042">
+    <w:abstractNumId w:val="99411"/>
+    <w:lvlOverride w:ilvl="0">
+      <w:startOverride w:val="1"/>
+    </w:lvlOverride>
+    <w:lvlOverride w:ilvl="1">
+      <w:startOverride w:val="1"/>
+    </w:lvlOverride>
+    <w:lvlOverride w:ilvl="2">
+      <w:startOverride w:val="1"/>
+    </w:lvlOverride>
+    <w:lvlOverride w:ilvl="3">
+      <w:startOverride w:val="1"/>
+    </w:lvlOverride>
+    <w:lvlOverride w:ilvl="4">
+      <w:startOverride w:val="1"/>
+    </w:lvlOverride>
+    <w:lvlOverride w:ilvl="5">
+      <w:startOverride w:val="1"/>
+    </w:lvlOverride>
+    <w:lvlOverride w:ilvl="6">
+      <w:startOverride w:val="1"/>
+    </w:lvlOverride>
+    <w:lvlOverride w:ilvl="7">
+      <w:startOverride w:val="1"/>
+    </w:lvlOverride>
+    <w:lvlOverride w:ilvl="8">
+      <w:startOverride w:val="1"/>
+    </w:lvlOverride>
+  </w:num>
+  <w:num w:numId="1043">
+    <w:abstractNumId w:val="99411"/>
+    <w:lvlOverride w:ilvl="0">
+      <w:startOverride w:val="1"/>
+    </w:lvlOverride>
+    <w:lvlOverride w:ilvl="1">
+      <w:startOverride w:val="1"/>
+    </w:lvlOverride>
+    <w:lvlOverride w:ilvl="2">
+      <w:startOverride w:val="1"/>
+    </w:lvlOverride>
+    <w:lvlOverride w:ilvl="3">
+      <w:startOverride w:val="1"/>
+    </w:lvlOverride>
+    <w:lvlOverride w:ilvl="4">
+      <w:startOverride w:val="1"/>
+    </w:lvlOverride>
+    <w:lvlOverride w:ilvl="5">
+      <w:startOverride w:val="1"/>
+    </w:lvlOverride>
+    <w:lvlOverride w:ilvl="6">
+      <w:startOverride w:val="1"/>
+    </w:lvlOverride>
+    <w:lvlOverride w:ilvl="7">
+      <w:startOverride w:val="1"/>
+    </w:lvlOverride>
+    <w:lvlOverride w:ilvl="8">
+      <w:startOverride w:val="1"/>
+    </w:lvlOverride>
+  </w:num>
+  <w:num w:numId="1044">
+    <w:abstractNumId w:val="99411"/>
+    <w:lvlOverride w:ilvl="0">
+      <w:startOverride w:val="1"/>
+    </w:lvlOverride>
+    <w:lvlOverride w:ilvl="1">
+      <w:startOverride w:val="1"/>
+    </w:lvlOverride>
+    <w:lvlOverride w:ilvl="2">
+      <w:startOverride w:val="1"/>
+    </w:lvlOverride>
+    <w:lvlOverride w:ilvl="3">
+      <w:startOverride w:val="1"/>
+    </w:lvlOverride>
+    <w:lvlOverride w:ilvl="4">
+      <w:startOverride w:val="1"/>
+    </w:lvlOverride>
+    <w:lvlOverride w:ilvl="5">
+      <w:startOverride w:val="1"/>
+    </w:lvlOverride>
+    <w:lvlOverride w:ilvl="6">
+      <w:startOverride w:val="1"/>
+    </w:lvlOverride>
+    <w:lvlOverride w:ilvl="7">
+      <w:startOverride w:val="1"/>
+    </w:lvlOverride>
+    <w:lvlOverride w:ilvl="8">
+      <w:startOverride w:val="1"/>
+    </w:lvlOverride>
+  </w:num>
+  <w:num w:numId="1045">
     <w:abstractNumId w:val="99201"/>
+    <w:lvlOverride w:ilvl="0">
+      <w:startOverride w:val="1"/>
+    </w:lvlOverride>
+    <w:lvlOverride w:ilvl="1">
+      <w:startOverride w:val="1"/>
+    </w:lvlOverride>
+    <w:lvlOverride w:ilvl="2">
+      <w:startOverride w:val="1"/>
+    </w:lvlOverride>
+    <w:lvlOverride w:ilvl="3">
+      <w:startOverride w:val="1"/>
+    </w:lvlOverride>
+    <w:lvlOverride w:ilvl="4">
+      <w:startOverride w:val="1"/>
+    </w:lvlOverride>
+    <w:lvlOverride w:ilvl="5">
+      <w:startOverride w:val="1"/>
+    </w:lvlOverride>
+    <w:lvlOverride w:ilvl="6">
+      <w:startOverride w:val="1"/>
+    </w:lvlOverride>
+    <w:lvlOverride w:ilvl="7">
+      <w:startOverride w:val="1"/>
+    </w:lvlOverride>
+    <w:lvlOverride w:ilvl="8">
+      <w:startOverride w:val="1"/>
+    </w:lvlOverride>
+  </w:num>
+  <w:num w:numId="1046">
+    <w:abstractNumId w:val="99411"/>
+    <w:lvlOverride w:ilvl="0">
+      <w:startOverride w:val="1"/>
+    </w:lvlOverride>
+    <w:lvlOverride w:ilvl="1">
+      <w:startOverride w:val="1"/>
+    </w:lvlOverride>
+    <w:lvlOverride w:ilvl="2">
+      <w:startOverride w:val="1"/>
+    </w:lvlOverride>
+    <w:lvlOverride w:ilvl="3">
+      <w:startOverride w:val="1"/>
+    </w:lvlOverride>
+    <w:lvlOverride w:ilvl="4">
+      <w:startOverride w:val="1"/>
+    </w:lvlOverride>
+    <w:lvlOverride w:ilvl="5">
+      <w:startOverride w:val="1"/>
+    </w:lvlOverride>
+    <w:lvlOverride w:ilvl="6">
+      <w:startOverride w:val="1"/>
+    </w:lvlOverride>
+    <w:lvlOverride w:ilvl="7">
+      <w:startOverride w:val="1"/>
+    </w:lvlOverride>
+    <w:lvlOverride w:ilvl="8">
+      <w:startOverride w:val="1"/>
+    </w:lvlOverride>
+  </w:num>
+  <w:num w:numId="1047">
+    <w:abstractNumId w:val="99411"/>
+    <w:lvlOverride w:ilvl="0">
+      <w:startOverride w:val="1"/>
+    </w:lvlOverride>
+    <w:lvlOverride w:ilvl="1">
+      <w:startOverride w:val="1"/>
+    </w:lvlOverride>
+    <w:lvlOverride w:ilvl="2">
+      <w:startOverride w:val="1"/>
+    </w:lvlOverride>
+    <w:lvlOverride w:ilvl="3">
+      <w:startOverride w:val="1"/>
+    </w:lvlOverride>
+    <w:lvlOverride w:ilvl="4">
+      <w:startOverride w:val="1"/>
+    </w:lvlOverride>
+    <w:lvlOverride w:ilvl="5">
+      <w:startOverride w:val="1"/>
+    </w:lvlOverride>
+    <w:lvlOverride w:ilvl="6">
+      <w:startOverride w:val="1"/>
+    </w:lvlOverride>
+    <w:lvlOverride w:ilvl="7">
+      <w:startOverride w:val="1"/>
+    </w:lvlOverride>
+    <w:lvlOverride w:ilvl="8">
+      <w:startOverride w:val="1"/>
+    </w:lvlOverride>
+  </w:num>
+  <w:num w:numId="1048">
+    <w:abstractNumId w:val="99411"/>
+    <w:lvlOverride w:ilvl="0">
+      <w:startOverride w:val="1"/>
+    </w:lvlOverride>
+    <w:lvlOverride w:ilvl="1">
+      <w:startOverride w:val="1"/>
+    </w:lvlOverride>
+    <w:lvlOverride w:ilvl="2">
+      <w:startOverride w:val="1"/>
+    </w:lvlOverride>
+    <w:lvlOverride w:ilvl="3">
+      <w:startOverride w:val="1"/>
+    </w:lvlOverride>
+    <w:lvlOverride w:ilvl="4">
+      <w:startOverride w:val="1"/>
+    </w:lvlOverride>
+    <w:lvlOverride w:ilvl="5">
+      <w:startOverride w:val="1"/>
+    </w:lvlOverride>
+    <w:lvlOverride w:ilvl="6">
+      <w:startOverride w:val="1"/>
+    </w:lvlOverride>
+    <w:lvlOverride w:ilvl="7">
+      <w:startOverride w:val="1"/>
+    </w:lvlOverride>
+    <w:lvlOverride w:ilvl="8">
+      <w:startOverride w:val="1"/>
+    </w:lvlOverride>
+  </w:num>
+  <w:num w:numId="1049">
+    <w:abstractNumId w:val="99411"/>
+    <w:lvlOverride w:ilvl="0">
+      <w:startOverride w:val="1"/>
+    </w:lvlOverride>
+    <w:lvlOverride w:ilvl="1">
+      <w:startOverride w:val="1"/>
+    </w:lvlOverride>
+    <w:lvlOverride w:ilvl="2">
+      <w:startOverride w:val="1"/>
+    </w:lvlOverride>
+    <w:lvlOverride w:ilvl="3">
+      <w:startOverride w:val="1"/>
+    </w:lvlOverride>
+    <w:lvlOverride w:ilvl="4">
+      <w:startOverride w:val="1"/>
+    </w:lvlOverride>
+    <w:lvlOverride w:ilvl="5">
+      <w:startOverride w:val="1"/>
+    </w:lvlOverride>
+    <w:lvlOverride w:ilvl="6">
+      <w:startOverride w:val="1"/>
+    </w:lvlOverride>
+    <w:lvlOverride w:ilvl="7">
+      <w:startOverride w:val="1"/>
+    </w:lvlOverride>
+    <w:lvlOverride w:ilvl="8">
+      <w:startOverride w:val="1"/>
+    </w:lvlOverride>
+  </w:num>
+  <w:num w:numId="1050">
+    <w:abstractNumId w:val="99711"/>
+    <w:lvlOverride w:ilvl="0">
+      <w:startOverride w:val="1"/>
+    </w:lvlOverride>
+    <w:lvlOverride w:ilvl="1">
+      <w:startOverride w:val="1"/>
+    </w:lvlOverride>
+    <w:lvlOverride w:ilvl="2">
+      <w:startOverride w:val="1"/>
+    </w:lvlOverride>
+    <w:lvlOverride w:ilvl="3">
+      <w:startOverride w:val="1"/>
+    </w:lvlOverride>
+    <w:lvlOverride w:ilvl="4">
+      <w:startOverride w:val="1"/>
+    </w:lvlOverride>
+    <w:lvlOverride w:ilvl="5">
+      <w:startOverride w:val="1"/>
+    </w:lvlOverride>
+    <w:lvlOverride w:ilvl="6">
+      <w:startOverride w:val="1"/>
+    </w:lvlOverride>
+    <w:lvlOverride w:ilvl="7">
+      <w:startOverride w:val="1"/>
+    </w:lvlOverride>
+    <w:lvlOverride w:ilvl="8">
+      <w:startOverride w:val="1"/>
+    </w:lvlOverride>
+  </w:num>
+  <w:num w:numId="1051">
+    <w:abstractNumId w:val="99411"/>
+    <w:lvlOverride w:ilvl="0">
+      <w:startOverride w:val="1"/>
+    </w:lvlOverride>
+    <w:lvlOverride w:ilvl="1">
+      <w:startOverride w:val="1"/>
+    </w:lvlOverride>
+    <w:lvlOverride w:ilvl="2">
+      <w:startOverride w:val="1"/>
+    </w:lvlOverride>
+    <w:lvlOverride w:ilvl="3">
+      <w:startOverride w:val="1"/>
+    </w:lvlOverride>
+    <w:lvlOverride w:ilvl="4">
+      <w:startOverride w:val="1"/>
+    </w:lvlOverride>
+    <w:lvlOverride w:ilvl="5">
+      <w:startOverride w:val="1"/>
+    </w:lvlOverride>
+    <w:lvlOverride w:ilvl="6">
+      <w:startOverride w:val="1"/>
+    </w:lvlOverride>
+    <w:lvlOverride w:ilvl="7">
+      <w:startOverride w:val="1"/>
+    </w:lvlOverride>
+    <w:lvlOverride w:ilvl="8">
+      <w:startOverride w:val="1"/>
+    </w:lvlOverride>
+  </w:num>
+  <w:num w:numId="1052">
+    <w:abstractNumId w:val="99411"/>
+    <w:lvlOverride w:ilvl="0">
+      <w:startOverride w:val="1"/>
+    </w:lvlOverride>
+    <w:lvlOverride w:ilvl="1">
+      <w:startOverride w:val="1"/>
+    </w:lvlOverride>
+    <w:lvlOverride w:ilvl="2">
+      <w:startOverride w:val="1"/>
+    </w:lvlOverride>
+    <w:lvlOverride w:ilvl="3">
+      <w:startOverride w:val="1"/>
+    </w:lvlOverride>
+    <w:lvlOverride w:ilvl="4">
+      <w:startOverride w:val="1"/>
+    </w:lvlOverride>
+    <w:lvlOverride w:ilvl="5">
+      <w:startOverride w:val="1"/>
+    </w:lvlOverride>
+    <w:lvlOverride w:ilvl="6">
+      <w:startOverride w:val="1"/>
+    </w:lvlOverride>
+    <w:lvlOverride w:ilvl="7">
+      <w:startOverride w:val="1"/>
+    </w:lvlOverride>
+    <w:lvlOverride w:ilvl="8">
+      <w:startOverride w:val="1"/>
+    </w:lvlOverride>
+  </w:num>
+  <w:num w:numId="1053">
+    <w:abstractNumId w:val="99411"/>
     <w:lvlOverride w:ilvl="0">
       <w:startOverride w:val="1"/>
     </w:lvlOverride>

</xml_diff>